<commit_message>
back & next buttons added to 1.p
</commit_message>
<xml_diff>
--- a/_project planning/Script CTF.docx
+++ b/_project planning/Script CTF.docx
@@ -776,7 +776,53 @@
           <w:color w:val="000000"/>
           <w:lang w:eastAsia="de-DE"/>
         </w:rPr>
-        <w:t>What does the JavaScript funktion atob() do?</w:t>
+        <w:t xml:space="preserve">What does the JavaScript </w:t>
+      </w:r>
+      <w:proofErr w:type="spellStart"/>
+      <w:r>
+        <w:rPr>
+          <w:rFonts w:ascii="Calibri" w:eastAsia="Times New Roman" w:hAnsi="Calibri" w:cs="Calibri"/>
+          <w:color w:val="000000"/>
+          <w:lang w:eastAsia="de-DE"/>
+        </w:rPr>
+        <w:t>funktion</w:t>
+      </w:r>
+      <w:proofErr w:type="spellEnd"/>
+      <w:r>
+        <w:rPr>
+          <w:rFonts w:ascii="Calibri" w:eastAsia="Times New Roman" w:hAnsi="Calibri" w:cs="Calibri"/>
+          <w:color w:val="000000"/>
+          <w:lang w:eastAsia="de-DE"/>
+        </w:rPr>
+        <w:t xml:space="preserve"> </w:t>
+      </w:r>
+      <w:proofErr w:type="spellStart"/>
+      <w:proofErr w:type="gramStart"/>
+      <w:r>
+        <w:rPr>
+          <w:rFonts w:ascii="Calibri" w:eastAsia="Times New Roman" w:hAnsi="Calibri" w:cs="Calibri"/>
+          <w:color w:val="000000"/>
+          <w:lang w:eastAsia="de-DE"/>
+        </w:rPr>
+        <w:t>atob</w:t>
+      </w:r>
+      <w:proofErr w:type="spellEnd"/>
+      <w:r>
+        <w:rPr>
+          <w:rFonts w:ascii="Calibri" w:eastAsia="Times New Roman" w:hAnsi="Calibri" w:cs="Calibri"/>
+          <w:color w:val="000000"/>
+          <w:lang w:eastAsia="de-DE"/>
+        </w:rPr>
+        <w:t>(</w:t>
+      </w:r>
+      <w:proofErr w:type="gramEnd"/>
+      <w:r>
+        <w:rPr>
+          <w:rFonts w:ascii="Calibri" w:eastAsia="Times New Roman" w:hAnsi="Calibri" w:cs="Calibri"/>
+          <w:color w:val="000000"/>
+          <w:lang w:eastAsia="de-DE"/>
+        </w:rPr>
+        <w:t>) do?</w:t>
       </w:r>
     </w:p>
     <w:p>
@@ -908,7 +954,15 @@
         <w:t xml:space="preserve"> </w:t>
       </w:r>
       <w:r>
-        <w:t>You need to insert some javascript, maybe the script tag helps</w:t>
+        <w:t xml:space="preserve">You need to insert some </w:t>
+      </w:r>
+      <w:proofErr w:type="spellStart"/>
+      <w:r>
+        <w:t>javascript</w:t>
+      </w:r>
+      <w:proofErr w:type="spellEnd"/>
+      <w:r>
+        <w:t>, maybe the script tag helps</w:t>
       </w:r>
     </w:p>
     <w:p>
@@ -926,7 +980,23 @@
         <w:t xml:space="preserve">Hints 2: </w:t>
       </w:r>
       <w:r>
-        <w:t>It is possible to pop an alert with javascript "alert()", you should only add some script-tags</w:t>
+        <w:t xml:space="preserve">It is possible to pop an alert with </w:t>
+      </w:r>
+      <w:proofErr w:type="spellStart"/>
+      <w:r>
+        <w:t>javascript</w:t>
+      </w:r>
+      <w:proofErr w:type="spellEnd"/>
+      <w:r>
+        <w:t xml:space="preserve"> "</w:t>
+      </w:r>
+      <w:proofErr w:type="gramStart"/>
+      <w:r>
+        <w:t>alert(</w:t>
+      </w:r>
+      <w:proofErr w:type="gramEnd"/>
+      <w:r>
+        <w:t>)", you should only add some script-tags</w:t>
       </w:r>
     </w:p>
     <w:p>
@@ -957,7 +1027,15 @@
         </w:rPr>
       </w:pPr>
       <w:r>
-        <w:t>I just wanna go home...</w:t>
+        <w:t xml:space="preserve">I just </w:t>
+      </w:r>
+      <w:proofErr w:type="spellStart"/>
+      <w:r>
+        <w:t>wanna</w:t>
+      </w:r>
+      <w:proofErr w:type="spellEnd"/>
+      <w:r>
+        <w:t xml:space="preserve"> go home...</w:t>
       </w:r>
       <w:r>
         <w:t xml:space="preserve"> </w:t>
@@ -1056,7 +1134,19 @@
         <w:t>your</w:t>
       </w:r>
       <w:r>
-        <w:t xml:space="preserve"> account and find out more personal information about you self. Especially you home </w:t>
+        <w:t xml:space="preserve"> account and find out more personal information about you</w:t>
+      </w:r>
+      <w:r>
+        <w:t>r</w:t>
+      </w:r>
+      <w:r>
+        <w:t>self. Especially you</w:t>
+      </w:r>
+      <w:r>
+        <w:t>r</w:t>
+      </w:r>
+      <w:r>
+        <w:t xml:space="preserve"> home </w:t>
       </w:r>
       <w:r>
         <w:t>address</w:t>
@@ -1095,13 +1185,13 @@
         <w:t>S</w:t>
       </w:r>
       <w:r>
-        <w:t xml:space="preserve">S-Skills and </w:t>
-      </w:r>
-      <w:r>
-        <w:rPr>
-          <w:color w:val="FF0000"/>
-        </w:rPr>
-        <w:t xml:space="preserve">hack the website. </w:t>
+        <w:t>S-Skills and</w:t>
+      </w:r>
+      <w:r>
+        <w:t xml:space="preserve"> see what information you can retrieve. </w:t>
+      </w:r>
+      <w:r>
+        <w:t xml:space="preserve"> </w:t>
       </w:r>
     </w:p>
     <w:p>
@@ -1147,7 +1237,31 @@
         <w:t xml:space="preserve">Hints 2: </w:t>
       </w:r>
       <w:r>
-        <w:t>Think of an image tag, could you insert same javascript here (onerror= and src=)</w:t>
+        <w:t xml:space="preserve">Think of an image tag, could you insert same </w:t>
+      </w:r>
+      <w:proofErr w:type="spellStart"/>
+      <w:r>
+        <w:t>javascript</w:t>
+      </w:r>
+      <w:proofErr w:type="spellEnd"/>
+      <w:r>
+        <w:t xml:space="preserve"> here (</w:t>
+      </w:r>
+      <w:proofErr w:type="spellStart"/>
+      <w:r>
+        <w:t>onerror</w:t>
+      </w:r>
+      <w:proofErr w:type="spellEnd"/>
+      <w:r>
+        <w:t xml:space="preserve">= and </w:t>
+      </w:r>
+      <w:proofErr w:type="spellStart"/>
+      <w:r>
+        <w:t>src</w:t>
+      </w:r>
+      <w:proofErr w:type="spellEnd"/>
+      <w:r>
+        <w:t>=)</w:t>
       </w:r>
       <w:r>
         <w:t xml:space="preserve"> </w:t>
@@ -1820,7 +1934,15 @@
         <w:t>Hint: Have you tried working with char arrays in java?</w:t>
       </w:r>
       <w:r>
-        <w:t xml:space="preserve"> (Done til here)</w:t>
+        <w:t xml:space="preserve"> (Done </w:t>
+      </w:r>
+      <w:proofErr w:type="spellStart"/>
+      <w:r>
+        <w:t>til</w:t>
+      </w:r>
+      <w:proofErr w:type="spellEnd"/>
+      <w:r>
+        <w:t xml:space="preserve"> here)</w:t>
       </w:r>
     </w:p>
     <w:p>

</xml_diff>